<commit_message>
Atualizacao Arquivo de output
Ao clicar em gerar DOCX, há a sugestao do tipo de documento seguido pelo numero do processo.
</commit_message>
<xml_diff>
--- a/assets/templates/TemplateProtocoloCompromisso.docx
+++ b/assets/templates/TemplateProtocoloCompromisso.docx
@@ -194,43 +194,18 @@
           <w:szCs w:val="24"/>
           <w:lang w:eastAsia="pt-BR"/>
         </w:rPr>
-        <w:t xml:space="preserve">Processo </w:t>
-      </w:r>
-      <w:proofErr w:type="spellStart"/>
+        <w:t>Processo e-</w:t>
+      </w:r>
       <w:r>
         <w:rPr>
           <w:rFonts w:ascii="Times New Roman" w:eastAsia="Times New Roman" w:hAnsi="Times New Roman" w:cs="Times New Roman"/>
           <w:b/>
           <w:bCs/>
-          <w:color w:val="000000"/>
-          <w:sz w:val="24"/>
-          <w:szCs w:val="24"/>
-          <w:lang w:eastAsia="pt-BR"/>
-        </w:rPr>
-        <w:t>e-</w:t>
-      </w:r>
-      <w:r>
-        <w:rPr>
-          <w:rFonts w:ascii="Times New Roman" w:eastAsia="Times New Roman" w:hAnsi="Times New Roman" w:cs="Times New Roman"/>
-          <w:b/>
-          <w:bCs/>
-          <w:sz w:val="24"/>
-          <w:szCs w:val="24"/>
-          <w:lang w:eastAsia="pt-BR"/>
-        </w:rPr>
-        <w:t>MEC</w:t>
-      </w:r>
-      <w:proofErr w:type="spellEnd"/>
-      <w:r>
-        <w:rPr>
-          <w:rFonts w:ascii="Times New Roman" w:eastAsia="Times New Roman" w:hAnsi="Times New Roman" w:cs="Times New Roman"/>
-          <w:b/>
-          <w:bCs/>
-          <w:sz w:val="24"/>
-          <w:szCs w:val="24"/>
-          <w:lang w:eastAsia="pt-BR"/>
-        </w:rPr>
-        <w:t xml:space="preserve">: </w:t>
+          <w:sz w:val="24"/>
+          <w:szCs w:val="24"/>
+          <w:lang w:eastAsia="pt-BR"/>
+        </w:rPr>
+        <w:t xml:space="preserve">MEC: </w:t>
       </w:r>
       <w:r>
         <w:rPr>
@@ -238,25 +213,7 @@
           <w:sz w:val="24"/>
           <w:szCs w:val="24"/>
         </w:rPr>
-        <w:t>{</w:t>
-      </w:r>
-      <w:proofErr w:type="spellStart"/>
-      <w:r>
-        <w:rPr>
-          <w:rFonts w:ascii="Times New Roman" w:hAnsi="Times New Roman" w:cs="Times New Roman"/>
-          <w:sz w:val="24"/>
-          <w:szCs w:val="24"/>
-        </w:rPr>
-        <w:t>processoNumero</w:t>
-      </w:r>
-      <w:proofErr w:type="spellEnd"/>
-      <w:r>
-        <w:rPr>
-          <w:rFonts w:ascii="Times New Roman" w:hAnsi="Times New Roman" w:cs="Times New Roman"/>
-          <w:sz w:val="24"/>
-          <w:szCs w:val="24"/>
-        </w:rPr>
-        <w:t>}</w:t>
+        <w:t>{processoNumero}</w:t>
       </w:r>
     </w:p>
     <w:p>
@@ -308,69 +265,33 @@
           <w:sz w:val="24"/>
           <w:szCs w:val="24"/>
         </w:rPr>
-        <w:t>{</w:t>
-      </w:r>
-      <w:proofErr w:type="spellStart"/>
+        <w:t>{mantidaNome}</w:t>
+      </w:r>
+      <w:r>
+        <w:rPr>
+          <w:rFonts w:ascii="Times New Roman" w:eastAsia="Times New Roman" w:hAnsi="Times New Roman" w:cs="Times New Roman"/>
+          <w:sz w:val="24"/>
+          <w:szCs w:val="24"/>
+          <w:lang w:eastAsia="pt-BR"/>
+        </w:rPr>
+        <w:t xml:space="preserve"> </w:t>
+      </w:r>
+      <w:r>
+        <w:rPr>
+          <w:rFonts w:ascii="Times New Roman" w:eastAsia="Times New Roman" w:hAnsi="Times New Roman" w:cs="Times New Roman"/>
+          <w:sz w:val="24"/>
+          <w:szCs w:val="24"/>
+          <w:lang w:eastAsia="pt-BR"/>
+        </w:rPr>
+        <w:t>(</w:t>
+      </w:r>
       <w:r>
         <w:rPr>
           <w:rFonts w:ascii="Times New Roman" w:hAnsi="Times New Roman" w:cs="Times New Roman"/>
           <w:sz w:val="24"/>
           <w:szCs w:val="24"/>
         </w:rPr>
-        <w:t>mantidaNome</w:t>
-      </w:r>
-      <w:proofErr w:type="spellEnd"/>
-      <w:r>
-        <w:rPr>
-          <w:rFonts w:ascii="Times New Roman" w:hAnsi="Times New Roman" w:cs="Times New Roman"/>
-          <w:sz w:val="24"/>
-          <w:szCs w:val="24"/>
-        </w:rPr>
-        <w:t>}</w:t>
-      </w:r>
-      <w:r>
-        <w:rPr>
-          <w:rFonts w:ascii="Times New Roman" w:eastAsia="Times New Roman" w:hAnsi="Times New Roman" w:cs="Times New Roman"/>
-          <w:sz w:val="24"/>
-          <w:szCs w:val="24"/>
-          <w:lang w:eastAsia="pt-BR"/>
-        </w:rPr>
-        <w:t xml:space="preserve"> </w:t>
-      </w:r>
-      <w:r>
-        <w:rPr>
-          <w:rFonts w:ascii="Times New Roman" w:eastAsia="Times New Roman" w:hAnsi="Times New Roman" w:cs="Times New Roman"/>
-          <w:sz w:val="24"/>
-          <w:szCs w:val="24"/>
-          <w:lang w:eastAsia="pt-BR"/>
-        </w:rPr>
-        <w:t>(</w:t>
-      </w:r>
-      <w:r>
-        <w:rPr>
-          <w:rFonts w:ascii="Times New Roman" w:hAnsi="Times New Roman" w:cs="Times New Roman"/>
-          <w:sz w:val="24"/>
-          <w:szCs w:val="24"/>
-        </w:rPr>
-        <w:t>{</w:t>
-      </w:r>
-      <w:proofErr w:type="spellStart"/>
-      <w:r>
-        <w:rPr>
-          <w:rFonts w:ascii="Times New Roman" w:hAnsi="Times New Roman" w:cs="Times New Roman"/>
-          <w:sz w:val="24"/>
-          <w:szCs w:val="24"/>
-        </w:rPr>
-        <w:t>mantidaCodigo</w:t>
-      </w:r>
-      <w:proofErr w:type="spellEnd"/>
-      <w:r>
-        <w:rPr>
-          <w:rFonts w:ascii="Times New Roman" w:hAnsi="Times New Roman" w:cs="Times New Roman"/>
-          <w:sz w:val="24"/>
-          <w:szCs w:val="24"/>
-        </w:rPr>
-        <w:t>}</w:t>
+        <w:t>{mantidaCodigo}</w:t>
       </w:r>
       <w:r>
         <w:rPr>
@@ -501,34 +422,89 @@
           <w:sz w:val="24"/>
           <w:szCs w:val="24"/>
         </w:rPr>
-        <w:t>{</w:t>
-      </w:r>
-      <w:proofErr w:type="spellStart"/>
+        <w:t>{mantidaNome}</w:t>
+      </w:r>
+      <w:r>
+        <w:rPr>
+          <w:rFonts w:ascii="Times New Roman" w:eastAsia="Times New Roman" w:hAnsi="Times New Roman" w:cs="Times New Roman"/>
+          <w:sz w:val="24"/>
+          <w:szCs w:val="24"/>
+          <w:lang w:eastAsia="pt-BR"/>
+        </w:rPr>
+        <w:t xml:space="preserve"> (</w:t>
+      </w:r>
       <w:r>
         <w:rPr>
           <w:rFonts w:ascii="Times New Roman" w:hAnsi="Times New Roman" w:cs="Times New Roman"/>
           <w:sz w:val="24"/>
           <w:szCs w:val="24"/>
         </w:rPr>
-        <w:t>mantidaNome</w:t>
-      </w:r>
-      <w:proofErr w:type="spellEnd"/>
+        <w:t>{mantidaCodigo}</w:t>
+      </w:r>
+      <w:r>
+        <w:rPr>
+          <w:rFonts w:ascii="Times New Roman" w:eastAsia="Times New Roman" w:hAnsi="Times New Roman" w:cs="Times New Roman"/>
+          <w:sz w:val="24"/>
+          <w:szCs w:val="24"/>
+          <w:lang w:eastAsia="pt-BR"/>
+        </w:rPr>
+        <w:t>)</w:t>
+      </w:r>
+      <w:bookmarkEnd w:id="0"/>
+      <w:r>
+        <w:rPr>
+          <w:rFonts w:ascii="Times New Roman" w:eastAsia="Times New Roman" w:hAnsi="Times New Roman" w:cs="Times New Roman"/>
+          <w:sz w:val="24"/>
+          <w:szCs w:val="24"/>
+          <w:lang w:eastAsia="pt-BR"/>
+        </w:rPr>
+        <w:t xml:space="preserve">, </w:t>
+      </w:r>
+      <w:r>
+        <w:rPr>
+          <w:rFonts w:ascii="Times New Roman" w:eastAsia="Times New Roman" w:hAnsi="Times New Roman" w:cs="Times New Roman"/>
+          <w:color w:val="000000"/>
+          <w:sz w:val="24"/>
+          <w:szCs w:val="24"/>
+          <w:lang w:eastAsia="pt-BR"/>
+        </w:rPr>
+        <w:t xml:space="preserve">protocolado em </w:t>
+      </w:r>
       <w:r>
         <w:rPr>
           <w:rFonts w:ascii="Times New Roman" w:hAnsi="Times New Roman" w:cs="Times New Roman"/>
           <w:sz w:val="24"/>
           <w:szCs w:val="24"/>
         </w:rPr>
-        <w:t>}</w:t>
-      </w:r>
-      <w:r>
-        <w:rPr>
-          <w:rFonts w:ascii="Times New Roman" w:eastAsia="Times New Roman" w:hAnsi="Times New Roman" w:cs="Times New Roman"/>
-          <w:sz w:val="24"/>
-          <w:szCs w:val="24"/>
-          <w:lang w:eastAsia="pt-BR"/>
-        </w:rPr>
-        <w:t xml:space="preserve"> (</w:t>
+        <w:t>{processoData}</w:t>
+      </w:r>
+      <w:r>
+        <w:rPr>
+          <w:rFonts w:ascii="Times New Roman" w:eastAsia="Times New Roman" w:hAnsi="Times New Roman" w:cs="Times New Roman"/>
+          <w:sz w:val="24"/>
+          <w:szCs w:val="24"/>
+          <w:lang w:eastAsia="pt-BR"/>
+        </w:rPr>
+        <w:t xml:space="preserve"> </w:t>
+      </w:r>
+      <w:r>
+        <w:rPr>
+          <w:rFonts w:ascii="Times New Roman" w:eastAsia="Times New Roman" w:hAnsi="Times New Roman" w:cs="Times New Roman"/>
+          <w:color w:val="000000"/>
+          <w:sz w:val="24"/>
+          <w:szCs w:val="24"/>
+          <w:lang w:eastAsia="pt-BR"/>
+        </w:rPr>
+        <w:t xml:space="preserve">no Sistema e-MEC, sob o </w:t>
+      </w:r>
+      <w:r>
+        <w:rPr>
+          <w:rFonts w:ascii="Times New Roman" w:eastAsia="Times New Roman" w:hAnsi="Times New Roman" w:cs="Times New Roman"/>
+          <w:sz w:val="24"/>
+          <w:szCs w:val="24"/>
+          <w:lang w:eastAsia="pt-BR"/>
+        </w:rPr>
+        <w:t xml:space="preserve">nº </w:t>
       </w:r>
       <w:r>
         <w:rPr>
@@ -536,156 +512,7 @@
           <w:sz w:val="24"/>
           <w:szCs w:val="24"/>
         </w:rPr>
-        <w:t>{</w:t>
-      </w:r>
-      <w:proofErr w:type="spellStart"/>
-      <w:r>
-        <w:rPr>
-          <w:rFonts w:ascii="Times New Roman" w:hAnsi="Times New Roman" w:cs="Times New Roman"/>
-          <w:sz w:val="24"/>
-          <w:szCs w:val="24"/>
-        </w:rPr>
-        <w:t>mantidaCodigo</w:t>
-      </w:r>
-      <w:proofErr w:type="spellEnd"/>
-      <w:r>
-        <w:rPr>
-          <w:rFonts w:ascii="Times New Roman" w:hAnsi="Times New Roman" w:cs="Times New Roman"/>
-          <w:sz w:val="24"/>
-          <w:szCs w:val="24"/>
-        </w:rPr>
-        <w:t>}</w:t>
-      </w:r>
-      <w:r>
-        <w:rPr>
-          <w:rFonts w:ascii="Times New Roman" w:eastAsia="Times New Roman" w:hAnsi="Times New Roman" w:cs="Times New Roman"/>
-          <w:sz w:val="24"/>
-          <w:szCs w:val="24"/>
-          <w:lang w:eastAsia="pt-BR"/>
-        </w:rPr>
-        <w:t>)</w:t>
-      </w:r>
-      <w:bookmarkEnd w:id="0"/>
-      <w:r>
-        <w:rPr>
-          <w:rFonts w:ascii="Times New Roman" w:eastAsia="Times New Roman" w:hAnsi="Times New Roman" w:cs="Times New Roman"/>
-          <w:sz w:val="24"/>
-          <w:szCs w:val="24"/>
-          <w:lang w:eastAsia="pt-BR"/>
-        </w:rPr>
-        <w:t xml:space="preserve">, </w:t>
-      </w:r>
-      <w:r>
-        <w:rPr>
-          <w:rFonts w:ascii="Times New Roman" w:eastAsia="Times New Roman" w:hAnsi="Times New Roman" w:cs="Times New Roman"/>
-          <w:color w:val="000000"/>
-          <w:sz w:val="24"/>
-          <w:szCs w:val="24"/>
-          <w:lang w:eastAsia="pt-BR"/>
-        </w:rPr>
-        <w:t xml:space="preserve">protocolado em </w:t>
-      </w:r>
-      <w:r>
-        <w:rPr>
-          <w:rFonts w:ascii="Times New Roman" w:hAnsi="Times New Roman" w:cs="Times New Roman"/>
-          <w:sz w:val="24"/>
-          <w:szCs w:val="24"/>
-        </w:rPr>
-        <w:t>{</w:t>
-      </w:r>
-      <w:proofErr w:type="spellStart"/>
-      <w:r>
-        <w:rPr>
-          <w:rFonts w:ascii="Times New Roman" w:hAnsi="Times New Roman" w:cs="Times New Roman"/>
-          <w:sz w:val="24"/>
-          <w:szCs w:val="24"/>
-        </w:rPr>
-        <w:t>processoData</w:t>
-      </w:r>
-      <w:proofErr w:type="spellEnd"/>
-      <w:r>
-        <w:rPr>
-          <w:rFonts w:ascii="Times New Roman" w:hAnsi="Times New Roman" w:cs="Times New Roman"/>
-          <w:sz w:val="24"/>
-          <w:szCs w:val="24"/>
-        </w:rPr>
-        <w:t>}</w:t>
-      </w:r>
-      <w:r>
-        <w:rPr>
-          <w:rFonts w:ascii="Times New Roman" w:eastAsia="Times New Roman" w:hAnsi="Times New Roman" w:cs="Times New Roman"/>
-          <w:sz w:val="24"/>
-          <w:szCs w:val="24"/>
-          <w:lang w:eastAsia="pt-BR"/>
-        </w:rPr>
-        <w:t xml:space="preserve"> </w:t>
-      </w:r>
-      <w:r>
-        <w:rPr>
-          <w:rFonts w:ascii="Times New Roman" w:eastAsia="Times New Roman" w:hAnsi="Times New Roman" w:cs="Times New Roman"/>
-          <w:color w:val="000000"/>
-          <w:sz w:val="24"/>
-          <w:szCs w:val="24"/>
-          <w:lang w:eastAsia="pt-BR"/>
-        </w:rPr>
-        <w:t xml:space="preserve">no Sistema </w:t>
-      </w:r>
-      <w:proofErr w:type="spellStart"/>
-      <w:r>
-        <w:rPr>
-          <w:rFonts w:ascii="Times New Roman" w:eastAsia="Times New Roman" w:hAnsi="Times New Roman" w:cs="Times New Roman"/>
-          <w:color w:val="000000"/>
-          <w:sz w:val="24"/>
-          <w:szCs w:val="24"/>
-          <w:lang w:eastAsia="pt-BR"/>
-        </w:rPr>
-        <w:t>e-MEC</w:t>
-      </w:r>
-      <w:proofErr w:type="spellEnd"/>
-      <w:r>
-        <w:rPr>
-          <w:rFonts w:ascii="Times New Roman" w:eastAsia="Times New Roman" w:hAnsi="Times New Roman" w:cs="Times New Roman"/>
-          <w:color w:val="000000"/>
-          <w:sz w:val="24"/>
-          <w:szCs w:val="24"/>
-          <w:lang w:eastAsia="pt-BR"/>
-        </w:rPr>
-        <w:t xml:space="preserve">, sob o </w:t>
-      </w:r>
-      <w:r>
-        <w:rPr>
-          <w:rFonts w:ascii="Times New Roman" w:eastAsia="Times New Roman" w:hAnsi="Times New Roman" w:cs="Times New Roman"/>
-          <w:sz w:val="24"/>
-          <w:szCs w:val="24"/>
-          <w:lang w:eastAsia="pt-BR"/>
-        </w:rPr>
-        <w:t xml:space="preserve">nº </w:t>
-      </w:r>
-      <w:r>
-        <w:rPr>
-          <w:rFonts w:ascii="Times New Roman" w:hAnsi="Times New Roman" w:cs="Times New Roman"/>
-          <w:sz w:val="24"/>
-          <w:szCs w:val="24"/>
-        </w:rPr>
-        <w:t>{</w:t>
-      </w:r>
-      <w:proofErr w:type="spellStart"/>
-      <w:r>
-        <w:rPr>
-          <w:rFonts w:ascii="Times New Roman" w:hAnsi="Times New Roman" w:cs="Times New Roman"/>
-          <w:sz w:val="24"/>
-          <w:szCs w:val="24"/>
-        </w:rPr>
-        <w:t>processoNumero</w:t>
-      </w:r>
-      <w:proofErr w:type="spellEnd"/>
-      <w:r>
-        <w:rPr>
-          <w:rFonts w:ascii="Times New Roman" w:hAnsi="Times New Roman" w:cs="Times New Roman"/>
-          <w:sz w:val="24"/>
-          <w:szCs w:val="24"/>
-        </w:rPr>
-        <w:t>}</w:t>
+        <w:t>{processoNumero}</w:t>
       </w:r>
       <w:r>
         <w:rPr>
@@ -800,27 +627,15 @@
         </w:rPr>
         <w:t xml:space="preserve">do Sistema </w:t>
       </w:r>
-      <w:proofErr w:type="spellStart"/>
-      <w:r>
-        <w:rPr>
-          <w:rFonts w:ascii="Times New Roman" w:eastAsia="Times New Roman" w:hAnsi="Times New Roman" w:cs="Times New Roman"/>
-          <w:color w:val="000000"/>
-          <w:sz w:val="24"/>
-          <w:szCs w:val="24"/>
-          <w:lang w:eastAsia="pt-BR"/>
-        </w:rPr>
-        <w:t>e-MEC</w:t>
-      </w:r>
-      <w:proofErr w:type="spellEnd"/>
-      <w:r>
-        <w:rPr>
-          <w:rFonts w:ascii="Times New Roman" w:eastAsia="Times New Roman" w:hAnsi="Times New Roman" w:cs="Times New Roman"/>
-          <w:color w:val="000000"/>
-          <w:sz w:val="24"/>
-          <w:szCs w:val="24"/>
-          <w:lang w:eastAsia="pt-BR"/>
-        </w:rPr>
-        <w:t xml:space="preserve">, a instituição </w:t>
+      <w:r>
+        <w:rPr>
+          <w:rFonts w:ascii="Times New Roman" w:eastAsia="Times New Roman" w:hAnsi="Times New Roman" w:cs="Times New Roman"/>
+          <w:color w:val="000000"/>
+          <w:sz w:val="24"/>
+          <w:szCs w:val="24"/>
+          <w:lang w:eastAsia="pt-BR"/>
+        </w:rPr>
+        <w:t xml:space="preserve">e-MEC, a instituição </w:t>
       </w:r>
       <w:r>
         <w:rPr>
@@ -839,27 +654,7 @@
           <w:szCs w:val="24"/>
           <w:lang w:eastAsia="pt-BR"/>
         </w:rPr>
-        <w:t>{</w:t>
-      </w:r>
-      <w:proofErr w:type="spellStart"/>
-      <w:r>
-        <w:rPr>
-          <w:rFonts w:ascii="Times New Roman" w:eastAsia="Times New Roman" w:hAnsi="Times New Roman" w:cs="Times New Roman"/>
-          <w:sz w:val="24"/>
-          <w:szCs w:val="24"/>
-          <w:lang w:eastAsia="pt-BR"/>
-        </w:rPr>
-        <w:t>mantidaEndereco</w:t>
-      </w:r>
-      <w:proofErr w:type="spellEnd"/>
-      <w:r>
-        <w:rPr>
-          <w:rFonts w:ascii="Times New Roman" w:eastAsia="Times New Roman" w:hAnsi="Times New Roman" w:cs="Times New Roman"/>
-          <w:sz w:val="24"/>
-          <w:szCs w:val="24"/>
-          <w:lang w:eastAsia="pt-BR"/>
-        </w:rPr>
-        <w:t>}</w:t>
+        <w:t>{mantidaEndereco}</w:t>
       </w:r>
       <w:r>
         <w:rPr>
@@ -877,27 +672,7 @@
           <w:szCs w:val="24"/>
           <w:lang w:eastAsia="pt-BR"/>
         </w:rPr>
-        <w:t>{</w:t>
-      </w:r>
-      <w:proofErr w:type="spellStart"/>
-      <w:r>
-        <w:rPr>
-          <w:rFonts w:ascii="Times New Roman" w:eastAsia="Times New Roman" w:hAnsi="Times New Roman" w:cs="Times New Roman"/>
-          <w:sz w:val="24"/>
-          <w:szCs w:val="24"/>
-          <w:lang w:eastAsia="pt-BR"/>
-        </w:rPr>
-        <w:t>mantidaMunicipio</w:t>
-      </w:r>
-      <w:proofErr w:type="spellEnd"/>
-      <w:r>
-        <w:rPr>
-          <w:rFonts w:ascii="Times New Roman" w:eastAsia="Times New Roman" w:hAnsi="Times New Roman" w:cs="Times New Roman"/>
-          <w:sz w:val="24"/>
-          <w:szCs w:val="24"/>
-          <w:lang w:eastAsia="pt-BR"/>
-        </w:rPr>
-        <w:t>}</w:t>
+        <w:t>{mantidaMunicipio}</w:t>
       </w:r>
       <w:r>
         <w:rPr>
@@ -915,6 +690,15 @@
           <w:szCs w:val="24"/>
           <w:lang w:eastAsia="pt-BR"/>
         </w:rPr>
+        <w:t xml:space="preserve"> {mantidaEstado},</w:t>
+      </w:r>
+      <w:r>
+        <w:rPr>
+          <w:rFonts w:ascii="Times New Roman" w:eastAsia="Times New Roman" w:hAnsi="Times New Roman" w:cs="Times New Roman"/>
+          <w:sz w:val="24"/>
+          <w:szCs w:val="24"/>
+          <w:lang w:eastAsia="pt-BR"/>
+        </w:rPr>
         <w:t xml:space="preserve"> </w:t>
       </w:r>
       <w:r>
@@ -924,83 +708,7 @@
           <w:szCs w:val="24"/>
           <w:lang w:eastAsia="pt-BR"/>
         </w:rPr>
-        <w:t>{</w:t>
-      </w:r>
-      <w:proofErr w:type="spellStart"/>
-      <w:r>
-        <w:rPr>
-          <w:rFonts w:ascii="Times New Roman" w:eastAsia="Times New Roman" w:hAnsi="Times New Roman" w:cs="Times New Roman"/>
-          <w:sz w:val="24"/>
-          <w:szCs w:val="24"/>
-          <w:lang w:eastAsia="pt-BR"/>
-        </w:rPr>
-        <w:t>mantida</w:t>
-      </w:r>
-      <w:r>
-        <w:rPr>
-          <w:rFonts w:ascii="Times New Roman" w:eastAsia="Times New Roman" w:hAnsi="Times New Roman" w:cs="Times New Roman"/>
-          <w:sz w:val="24"/>
-          <w:szCs w:val="24"/>
-          <w:lang w:eastAsia="pt-BR"/>
-        </w:rPr>
-        <w:t>Estado</w:t>
-      </w:r>
-      <w:r>
-        <w:rPr>
-          <w:rFonts w:ascii="Times New Roman" w:eastAsia="Times New Roman" w:hAnsi="Times New Roman" w:cs="Times New Roman"/>
-          <w:sz w:val="24"/>
-          <w:szCs w:val="24"/>
-          <w:lang w:eastAsia="pt-BR"/>
-        </w:rPr>
-        <w:t>}</w:t>
-      </w:r>
-      <w:r>
-        <w:rPr>
-          <w:rFonts w:ascii="Times New Roman" w:eastAsia="Times New Roman" w:hAnsi="Times New Roman" w:cs="Times New Roman"/>
-          <w:sz w:val="24"/>
-          <w:szCs w:val="24"/>
-          <w:lang w:eastAsia="pt-BR"/>
-        </w:rPr>
-        <w:t>,</w:t>
-      </w:r>
-      <w:r>
-        <w:rPr>
-          <w:rFonts w:ascii="Times New Roman" w:eastAsia="Times New Roman" w:hAnsi="Times New Roman" w:cs="Times New Roman"/>
-          <w:sz w:val="24"/>
-          <w:szCs w:val="24"/>
-          <w:lang w:eastAsia="pt-BR"/>
-        </w:rPr>
-        <w:t xml:space="preserve"> </w:t>
-      </w:r>
-      <w:proofErr w:type="spellEnd"/>
-      <w:r>
-        <w:rPr>
-          <w:rFonts w:ascii="Times New Roman" w:eastAsia="Times New Roman" w:hAnsi="Times New Roman" w:cs="Times New Roman"/>
-          <w:sz w:val="24"/>
-          <w:szCs w:val="24"/>
-          <w:lang w:eastAsia="pt-BR"/>
-        </w:rPr>
-        <w:t>{</w:t>
-      </w:r>
-      <w:proofErr w:type="spellStart"/>
-      <w:r>
-        <w:rPr>
-          <w:rFonts w:ascii="Times New Roman" w:eastAsia="Times New Roman" w:hAnsi="Times New Roman" w:cs="Times New Roman"/>
-          <w:sz w:val="24"/>
-          <w:szCs w:val="24"/>
-          <w:lang w:eastAsia="pt-BR"/>
-        </w:rPr>
-        <w:t>mantidaCEP</w:t>
-      </w:r>
-      <w:proofErr w:type="spellEnd"/>
-      <w:r>
-        <w:rPr>
-          <w:rFonts w:ascii="Times New Roman" w:eastAsia="Times New Roman" w:hAnsi="Times New Roman" w:cs="Times New Roman"/>
-          <w:sz w:val="24"/>
-          <w:szCs w:val="24"/>
-          <w:lang w:eastAsia="pt-BR"/>
-        </w:rPr>
-        <w:t>}</w:t>
+        <w:t>{mantidaCEP}</w:t>
       </w:r>
       <w:r>
         <w:rPr>
@@ -1142,25 +850,7 @@
           <w:sz w:val="24"/>
           <w:szCs w:val="24"/>
         </w:rPr>
-        <w:t>{</w:t>
-      </w:r>
-      <w:proofErr w:type="spellStart"/>
-      <w:r>
-        <w:rPr>
-          <w:rFonts w:ascii="Times New Roman" w:hAnsi="Times New Roman" w:cs="Times New Roman"/>
-          <w:sz w:val="24"/>
-          <w:szCs w:val="24"/>
-        </w:rPr>
-        <w:t>mantenedoraNome</w:t>
-      </w:r>
-      <w:proofErr w:type="spellEnd"/>
-      <w:r>
-        <w:rPr>
-          <w:rFonts w:ascii="Times New Roman" w:hAnsi="Times New Roman" w:cs="Times New Roman"/>
-          <w:sz w:val="24"/>
-          <w:szCs w:val="24"/>
-        </w:rPr>
-        <w:t>}</w:t>
+        <w:t>{mantenedoraNome}</w:t>
       </w:r>
       <w:r>
         <w:rPr>
@@ -1186,80 +876,44 @@
           <w:sz w:val="24"/>
           <w:szCs w:val="24"/>
         </w:rPr>
-        <w:t>{</w:t>
-      </w:r>
-      <w:proofErr w:type="spellStart"/>
+        <w:t>{mantenedoraCodigo}</w:t>
+      </w:r>
+      <w:r>
+        <w:rPr>
+          <w:rFonts w:ascii="Times New Roman" w:eastAsia="Times New Roman" w:hAnsi="Times New Roman" w:cs="Times New Roman"/>
+          <w:sz w:val="24"/>
+          <w:szCs w:val="24"/>
+          <w:lang w:eastAsia="pt-BR"/>
+        </w:rPr>
+        <w:t xml:space="preserve">), </w:t>
+      </w:r>
+      <w:r>
+        <w:rPr>
+          <w:rFonts w:ascii="Times New Roman" w:eastAsia="Times New Roman" w:hAnsi="Times New Roman" w:cs="Times New Roman"/>
+          <w:color w:val="000000"/>
+          <w:sz w:val="24"/>
+          <w:szCs w:val="24"/>
+          <w:lang w:eastAsia="pt-BR"/>
+        </w:rPr>
+        <w:t>pessoa jurídica de direito privado, inscrita no CNPJ sob o nº</w:t>
+      </w:r>
+      <w:r>
+        <w:rPr>
+          <w:rFonts w:ascii="Times New Roman" w:eastAsia="Times New Roman" w:hAnsi="Times New Roman" w:cs="Times New Roman"/>
+          <w:color w:val="000000"/>
+          <w:sz w:val="24"/>
+          <w:szCs w:val="24"/>
+          <w:lang w:eastAsia="pt-BR"/>
+        </w:rPr>
+        <w:br/>
+      </w:r>
       <w:r>
         <w:rPr>
           <w:rFonts w:ascii="Times New Roman" w:hAnsi="Times New Roman" w:cs="Times New Roman"/>
           <w:sz w:val="24"/>
           <w:szCs w:val="24"/>
         </w:rPr>
-        <w:t>mantenedoraCodigo</w:t>
-      </w:r>
-      <w:proofErr w:type="spellEnd"/>
-      <w:r>
-        <w:rPr>
-          <w:rFonts w:ascii="Times New Roman" w:hAnsi="Times New Roman" w:cs="Times New Roman"/>
-          <w:sz w:val="24"/>
-          <w:szCs w:val="24"/>
-        </w:rPr>
-        <w:t>}</w:t>
-      </w:r>
-      <w:r>
-        <w:rPr>
-          <w:rFonts w:ascii="Times New Roman" w:eastAsia="Times New Roman" w:hAnsi="Times New Roman" w:cs="Times New Roman"/>
-          <w:sz w:val="24"/>
-          <w:szCs w:val="24"/>
-          <w:lang w:eastAsia="pt-BR"/>
-        </w:rPr>
-        <w:t xml:space="preserve">), </w:t>
-      </w:r>
-      <w:r>
-        <w:rPr>
-          <w:rFonts w:ascii="Times New Roman" w:eastAsia="Times New Roman" w:hAnsi="Times New Roman" w:cs="Times New Roman"/>
-          <w:color w:val="000000"/>
-          <w:sz w:val="24"/>
-          <w:szCs w:val="24"/>
-          <w:lang w:eastAsia="pt-BR"/>
-        </w:rPr>
-        <w:t>pessoa jurídica de direito privado, inscrita no CNPJ sob o nº</w:t>
-      </w:r>
-      <w:r>
-        <w:rPr>
-          <w:rFonts w:ascii="Times New Roman" w:eastAsia="Times New Roman" w:hAnsi="Times New Roman" w:cs="Times New Roman"/>
-          <w:color w:val="000000"/>
-          <w:sz w:val="24"/>
-          <w:szCs w:val="24"/>
-          <w:lang w:eastAsia="pt-BR"/>
-        </w:rPr>
-        <w:br/>
-      </w:r>
-      <w:r>
-        <w:rPr>
-          <w:rFonts w:ascii="Times New Roman" w:hAnsi="Times New Roman" w:cs="Times New Roman"/>
-          <w:sz w:val="24"/>
-          <w:szCs w:val="24"/>
-        </w:rPr>
-        <w:t>{</w:t>
-      </w:r>
-      <w:proofErr w:type="spellStart"/>
-      <w:r>
-        <w:rPr>
-          <w:rFonts w:ascii="Times New Roman" w:hAnsi="Times New Roman" w:cs="Times New Roman"/>
-          <w:sz w:val="24"/>
-          <w:szCs w:val="24"/>
-        </w:rPr>
-        <w:t>mantenedoraCNPJ</w:t>
-      </w:r>
-      <w:proofErr w:type="spellEnd"/>
-      <w:r>
-        <w:rPr>
-          <w:rFonts w:ascii="Times New Roman" w:hAnsi="Times New Roman" w:cs="Times New Roman"/>
-          <w:sz w:val="24"/>
-          <w:szCs w:val="24"/>
-        </w:rPr>
-        <w:t>}</w:t>
+        <w:t>{mantenedoraCNPJ}</w:t>
       </w:r>
       <w:r>
         <w:rPr>
@@ -1328,25 +982,7 @@
           <w:sz w:val="24"/>
           <w:szCs w:val="24"/>
         </w:rPr>
-        <w:t>{</w:t>
-      </w:r>
-      <w:proofErr w:type="spellStart"/>
-      <w:r>
-        <w:rPr>
-          <w:rFonts w:ascii="Times New Roman" w:hAnsi="Times New Roman" w:cs="Times New Roman"/>
-          <w:sz w:val="24"/>
-          <w:szCs w:val="24"/>
-        </w:rPr>
-        <w:t>mantenedoraDataConsulta</w:t>
-      </w:r>
-      <w:proofErr w:type="spellEnd"/>
-      <w:r>
-        <w:rPr>
-          <w:rFonts w:ascii="Times New Roman" w:hAnsi="Times New Roman" w:cs="Times New Roman"/>
-          <w:sz w:val="24"/>
-          <w:szCs w:val="24"/>
-        </w:rPr>
-        <w:t>}</w:t>
+        <w:t>{mantenedoraDataConsulta}</w:t>
       </w:r>
       <w:r>
         <w:rPr>
@@ -1452,29 +1088,7 @@
           <w:sz w:val="24"/>
           <w:szCs w:val="24"/>
         </w:rPr>
-        <w:t>{</w:t>
-      </w:r>
-      <w:proofErr w:type="spellStart"/>
-      <w:r>
-        <w:rPr>
-          <w:rFonts w:ascii="Times New Roman" w:hAnsi="Times New Roman" w:cs="Times New Roman"/>
-          <w:b/>
-          <w:bCs/>
-          <w:sz w:val="24"/>
-          <w:szCs w:val="24"/>
-        </w:rPr>
-        <w:t>mantenedoraValidadeCertidaoPositiva</w:t>
-      </w:r>
-      <w:proofErr w:type="spellEnd"/>
-      <w:r>
-        <w:rPr>
-          <w:rFonts w:ascii="Times New Roman" w:hAnsi="Times New Roman" w:cs="Times New Roman"/>
-          <w:b/>
-          <w:bCs/>
-          <w:sz w:val="24"/>
-          <w:szCs w:val="24"/>
-        </w:rPr>
-        <w:t>}</w:t>
+        <w:t>{mantenedoraValidadeCertidaoPositiva}</w:t>
       </w:r>
       <w:r>
         <w:rPr>
@@ -1535,29 +1149,7 @@
           <w:sz w:val="24"/>
           <w:szCs w:val="24"/>
         </w:rPr>
-        <w:t>{</w:t>
-      </w:r>
-      <w:proofErr w:type="spellStart"/>
-      <w:r>
-        <w:rPr>
-          <w:rFonts w:ascii="Times New Roman" w:hAnsi="Times New Roman" w:cs="Times New Roman"/>
-          <w:b/>
-          <w:bCs/>
-          <w:sz w:val="24"/>
-          <w:szCs w:val="24"/>
-        </w:rPr>
-        <w:t>mantenedoraValidadeFGTS</w:t>
-      </w:r>
-      <w:proofErr w:type="spellEnd"/>
-      <w:r>
-        <w:rPr>
-          <w:rFonts w:ascii="Times New Roman" w:hAnsi="Times New Roman" w:cs="Times New Roman"/>
-          <w:b/>
-          <w:bCs/>
-          <w:sz w:val="24"/>
-          <w:szCs w:val="24"/>
-        </w:rPr>
-        <w:t>}</w:t>
+        <w:t>{mantenedoraValidadeFGTS}</w:t>
       </w:r>
       <w:r>
         <w:rPr>
@@ -1689,20 +1281,8 @@
           <w:szCs w:val="24"/>
           <w:lang w:eastAsia="pt-BR"/>
         </w:rPr>
-        <w:t xml:space="preserve">Conforme informações do sistema </w:t>
-      </w:r>
-      <w:proofErr w:type="spellStart"/>
-      <w:r>
-        <w:rPr>
-          <w:rFonts w:ascii="Times New Roman" w:eastAsia="Times New Roman" w:hAnsi="Times New Roman" w:cs="Times New Roman"/>
-          <w:color w:val="000000"/>
-          <w:sz w:val="24"/>
-          <w:szCs w:val="24"/>
-          <w:lang w:eastAsia="pt-BR"/>
-        </w:rPr>
-        <w:t>e-MEC</w:t>
-      </w:r>
-      <w:proofErr w:type="spellEnd"/>
+        <w:t>Conforme informações do sistema e-MEC</w:t>
+      </w:r>
       <w:r>
         <w:rPr>
           <w:rFonts w:ascii="Times New Roman" w:eastAsia="Times New Roman" w:hAnsi="Times New Roman" w:cs="Times New Roman"/>
@@ -1718,25 +1298,7 @@
           <w:sz w:val="24"/>
           <w:szCs w:val="24"/>
         </w:rPr>
-        <w:t>{</w:t>
-      </w:r>
-      <w:proofErr w:type="spellStart"/>
-      <w:r>
-        <w:rPr>
-          <w:rFonts w:ascii="Times New Roman" w:hAnsi="Times New Roman" w:cs="Times New Roman"/>
-          <w:sz w:val="24"/>
-          <w:szCs w:val="24"/>
-        </w:rPr>
-        <w:t>mantenedoraDataConsulta</w:t>
-      </w:r>
-      <w:proofErr w:type="spellEnd"/>
-      <w:r>
-        <w:rPr>
-          <w:rFonts w:ascii="Times New Roman" w:hAnsi="Times New Roman" w:cs="Times New Roman"/>
-          <w:sz w:val="24"/>
-          <w:szCs w:val="24"/>
-        </w:rPr>
-        <w:t>}</w:t>
+        <w:t>{mantenedoraDataConsulta}</w:t>
       </w:r>
       <w:r>
         <w:rPr>
@@ -2086,9 +1648,26 @@
           <w:sz w:val="24"/>
           <w:szCs w:val="24"/>
         </w:rPr>
-        <w:t>{</w:t>
-      </w:r>
-      <w:proofErr w:type="spellStart"/>
+        <w:t>{visitaCodigo}</w:t>
+      </w:r>
+      <w:r>
+        <w:rPr>
+          <w:rFonts w:ascii="Times New Roman" w:hAnsi="Times New Roman" w:cs="Times New Roman"/>
+          <w:sz w:val="24"/>
+          <w:szCs w:val="24"/>
+        </w:rPr>
+        <w:t>,</w:t>
+      </w:r>
+      <w:r>
+        <w:rPr>
+          <w:rFonts w:ascii="Times New Roman" w:eastAsia="Times New Roman" w:hAnsi="Times New Roman" w:cs="Times New Roman"/>
+          <w:color w:val="000000"/>
+          <w:sz w:val="24"/>
+          <w:szCs w:val="24"/>
+          <w:lang w:eastAsia="pt-BR"/>
+        </w:rPr>
+        <w:t xml:space="preserve"> realizada no período de </w:t>
+      </w:r>
       <w:r>
         <w:rPr>
           <w:rFonts w:ascii="Times New Roman" w:hAnsi="Times New Roman" w:cs="Times New Roman"/>
@@ -2096,64 +1675,7 @@
           <w:sz w:val="24"/>
           <w:szCs w:val="24"/>
         </w:rPr>
-        <w:t>visitaCodigo</w:t>
-      </w:r>
-      <w:proofErr w:type="spellEnd"/>
-      <w:r>
-        <w:rPr>
-          <w:rFonts w:ascii="Times New Roman" w:hAnsi="Times New Roman" w:cs="Times New Roman"/>
-          <w:color w:val="FF0000"/>
-          <w:sz w:val="24"/>
-          <w:szCs w:val="24"/>
-        </w:rPr>
-        <w:t>}</w:t>
-      </w:r>
-      <w:r>
-        <w:rPr>
-          <w:rFonts w:ascii="Times New Roman" w:hAnsi="Times New Roman" w:cs="Times New Roman"/>
-          <w:sz w:val="24"/>
-          <w:szCs w:val="24"/>
-        </w:rPr>
-        <w:t>,</w:t>
-      </w:r>
-      <w:r>
-        <w:rPr>
-          <w:rFonts w:ascii="Times New Roman" w:eastAsia="Times New Roman" w:hAnsi="Times New Roman" w:cs="Times New Roman"/>
-          <w:color w:val="000000"/>
-          <w:sz w:val="24"/>
-          <w:szCs w:val="24"/>
-          <w:lang w:eastAsia="pt-BR"/>
-        </w:rPr>
-        <w:t xml:space="preserve"> realizada no período de </w:t>
-      </w:r>
-      <w:r>
-        <w:rPr>
-          <w:rFonts w:ascii="Times New Roman" w:hAnsi="Times New Roman" w:cs="Times New Roman"/>
-          <w:color w:val="FF0000"/>
-          <w:sz w:val="24"/>
-          <w:szCs w:val="24"/>
-        </w:rPr>
-        <w:t>{</w:t>
-      </w:r>
-      <w:proofErr w:type="spellStart"/>
-      <w:r>
-        <w:rPr>
-          <w:rFonts w:ascii="Times New Roman" w:hAnsi="Times New Roman" w:cs="Times New Roman"/>
-          <w:color w:val="FF0000"/>
-          <w:sz w:val="24"/>
-          <w:szCs w:val="24"/>
-        </w:rPr>
-        <w:t>visitaPeriodo</w:t>
-      </w:r>
-      <w:proofErr w:type="spellEnd"/>
-      <w:r>
-        <w:rPr>
-          <w:rFonts w:ascii="Times New Roman" w:hAnsi="Times New Roman" w:cs="Times New Roman"/>
-          <w:color w:val="FF0000"/>
-          <w:sz w:val="24"/>
-          <w:szCs w:val="24"/>
-        </w:rPr>
-        <w:t>}</w:t>
+        <w:t>{visitaPeriodo}</w:t>
       </w:r>
       <w:r>
         <w:rPr>
@@ -2327,7 +1849,7 @@
           <w:p>
             <w:pPr>
               <w:spacing w:after="0" w:line="360" w:lineRule="auto"/>
-              <w:jc w:val="both"/>
+              <w:jc w:val="center"/>
               <w:rPr>
                 <w:rFonts w:ascii="Times New Roman" w:eastAsia="Times New Roman" w:hAnsi="Times New Roman" w:cs="Times New Roman"/>
                 <w:color w:val="FF0000"/>
@@ -2423,7 +1945,7 @@
           <w:p>
             <w:pPr>
               <w:spacing w:after="0" w:line="360" w:lineRule="auto"/>
-              <w:jc w:val="both"/>
+              <w:jc w:val="center"/>
               <w:rPr>
                 <w:rFonts w:ascii="Times New Roman" w:eastAsia="Times New Roman" w:hAnsi="Times New Roman" w:cs="Times New Roman"/>
                 <w:color w:val="FF0000"/>
@@ -2540,7 +2062,7 @@
           <w:p>
             <w:pPr>
               <w:spacing w:after="0" w:line="360" w:lineRule="auto"/>
-              <w:jc w:val="both"/>
+              <w:jc w:val="center"/>
               <w:rPr>
                 <w:rFonts w:ascii="Times New Roman" w:eastAsia="Times New Roman" w:hAnsi="Times New Roman" w:cs="Times New Roman"/>
                 <w:b/>
@@ -2665,7 +2187,7 @@
           <w:p>
             <w:pPr>
               <w:spacing w:after="0" w:line="360" w:lineRule="auto"/>
-              <w:jc w:val="both"/>
+              <w:jc w:val="center"/>
               <w:rPr>
                 <w:rFonts w:ascii="Times New Roman" w:eastAsia="Times New Roman" w:hAnsi="Times New Roman" w:cs="Times New Roman"/>
                 <w:b/>
@@ -2790,7 +2312,7 @@
           <w:p>
             <w:pPr>
               <w:spacing w:after="0" w:line="360" w:lineRule="auto"/>
-              <w:jc w:val="both"/>
+              <w:jc w:val="center"/>
               <w:rPr>
                 <w:rFonts w:ascii="Times New Roman" w:eastAsia="Times New Roman" w:hAnsi="Times New Roman" w:cs="Times New Roman"/>
                 <w:b/>
@@ -2912,29 +2434,7 @@
                 <w:szCs w:val="24"/>
                 <w:lang w:eastAsia="pt-BR"/>
               </w:rPr>
-              <w:t>{</w:t>
-            </w:r>
-            <w:proofErr w:type="spellStart"/>
-            <w:r>
-              <w:rPr>
-                <w:rFonts w:ascii="Times New Roman" w:eastAsia="Times New Roman" w:hAnsi="Times New Roman" w:cs="Times New Roman"/>
-                <w:color w:val="FF0000"/>
-                <w:sz w:val="24"/>
-                <w:szCs w:val="24"/>
-                <w:lang w:eastAsia="pt-BR"/>
-              </w:rPr>
-              <w:t>visitaConceitoContinuo</w:t>
-            </w:r>
-            <w:proofErr w:type="spellEnd"/>
-            <w:r>
-              <w:rPr>
-                <w:rFonts w:ascii="Times New Roman" w:eastAsia="Times New Roman" w:hAnsi="Times New Roman" w:cs="Times New Roman"/>
-                <w:color w:val="FF0000"/>
-                <w:sz w:val="24"/>
-                <w:szCs w:val="24"/>
-                <w:lang w:eastAsia="pt-BR"/>
-              </w:rPr>
-              <w:t>}</w:t>
+              <w:t>{visitaConceitoContinuo}</w:t>
             </w:r>
           </w:p>
         </w:tc>
@@ -3015,29 +2515,7 @@
                 <w:szCs w:val="24"/>
                 <w:lang w:eastAsia="pt-BR"/>
               </w:rPr>
-              <w:t>{</w:t>
-            </w:r>
-            <w:proofErr w:type="spellStart"/>
-            <w:r>
-              <w:rPr>
-                <w:rFonts w:ascii="Times New Roman" w:eastAsia="Times New Roman" w:hAnsi="Times New Roman" w:cs="Times New Roman"/>
-                <w:color w:val="FF0000"/>
-                <w:sz w:val="24"/>
-                <w:szCs w:val="24"/>
-                <w:lang w:eastAsia="pt-BR"/>
-              </w:rPr>
-              <w:t>visitaConceitoFaixa</w:t>
-            </w:r>
-            <w:proofErr w:type="spellEnd"/>
-            <w:r>
-              <w:rPr>
-                <w:rFonts w:ascii="Times New Roman" w:eastAsia="Times New Roman" w:hAnsi="Times New Roman" w:cs="Times New Roman"/>
-                <w:color w:val="FF0000"/>
-                <w:sz w:val="24"/>
-                <w:szCs w:val="24"/>
-                <w:lang w:eastAsia="pt-BR"/>
-              </w:rPr>
-              <w:t>}</w:t>
+              <w:t>{visitaConceitoFaixa}</w:t>
             </w:r>
           </w:p>
         </w:tc>
@@ -3199,27 +2677,7 @@
           <w:szCs w:val="24"/>
           <w:lang w:eastAsia="pt-BR"/>
         </w:rPr>
-        <w:t xml:space="preserve">As sínteses elaboradas pela Comissão de Avaliação in loco para corroborar a atribuição dos conceitos poderão ser consultadas no processo </w:t>
-      </w:r>
-      <w:proofErr w:type="spellStart"/>
-      <w:r>
-        <w:rPr>
-          <w:rFonts w:ascii="Times New Roman" w:eastAsia="Times New Roman" w:hAnsi="Times New Roman" w:cs="Times New Roman"/>
-          <w:sz w:val="24"/>
-          <w:szCs w:val="24"/>
-          <w:lang w:eastAsia="pt-BR"/>
-        </w:rPr>
-        <w:t>e-MEC</w:t>
-      </w:r>
-      <w:proofErr w:type="spellEnd"/>
-      <w:r>
-        <w:rPr>
-          <w:rFonts w:ascii="Times New Roman" w:eastAsia="Times New Roman" w:hAnsi="Times New Roman" w:cs="Times New Roman"/>
-          <w:sz w:val="24"/>
-          <w:szCs w:val="24"/>
-          <w:lang w:eastAsia="pt-BR"/>
-        </w:rPr>
-        <w:t xml:space="preserve"> em análise. </w:t>
+        <w:t xml:space="preserve">As sínteses elaboradas pela Comissão de Avaliação in loco para corroborar a atribuição dos conceitos poderão ser consultadas no processo e-MEC em análise. </w:t>
       </w:r>
     </w:p>
     <w:p>
@@ -3527,7 +2985,6 @@
         </w:rPr>
         <w:t>A CTAA alterou conceitos atribuídos a indicadores, resultando no Relatório de Avaliação nº </w:t>
       </w:r>
-      <w:proofErr w:type="spellStart"/>
       <w:r>
         <w:rPr>
           <w:rFonts w:ascii="Times New Roman" w:eastAsia="Times New Roman" w:hAnsi="Times New Roman" w:cs="Times New Roman"/>
@@ -3538,7 +2995,6 @@
         </w:rPr>
         <w:t>xxxxx</w:t>
       </w:r>
-      <w:proofErr w:type="spellEnd"/>
       <w:r>
         <w:rPr>
           <w:rFonts w:ascii="Times New Roman" w:eastAsia="Times New Roman" w:hAnsi="Times New Roman" w:cs="Times New Roman"/>
@@ -4277,7 +3733,6 @@
                 <w:lang w:eastAsia="pt-BR"/>
               </w:rPr>
             </w:pPr>
-            <w:proofErr w:type="gramStart"/>
             <w:r>
               <w:rPr>
                 <w:rFonts w:ascii="Times New Roman" w:eastAsia="Times New Roman" w:hAnsi="Times New Roman" w:cs="Times New Roman"/>
@@ -4288,7 +3743,6 @@
               </w:rPr>
               <w:t>X,XX</w:t>
             </w:r>
-            <w:proofErr w:type="gramEnd"/>
           </w:p>
         </w:tc>
       </w:tr>
@@ -4403,27 +3857,7 @@
           <w:szCs w:val="24"/>
           <w:lang w:eastAsia="pt-BR"/>
         </w:rPr>
-        <w:t xml:space="preserve">As sínteses elaboradas pela Comissão de Avaliação in loco para corroborar a atribuição dos conceitos poderão ser consultadas no processo </w:t>
-      </w:r>
-      <w:proofErr w:type="spellStart"/>
-      <w:r>
-        <w:rPr>
-          <w:rFonts w:ascii="Times New Roman" w:eastAsia="Times New Roman" w:hAnsi="Times New Roman" w:cs="Times New Roman"/>
-          <w:sz w:val="24"/>
-          <w:szCs w:val="24"/>
-          <w:lang w:eastAsia="pt-BR"/>
-        </w:rPr>
-        <w:t>e-MEC</w:t>
-      </w:r>
-      <w:proofErr w:type="spellEnd"/>
-      <w:r>
-        <w:rPr>
-          <w:rFonts w:ascii="Times New Roman" w:eastAsia="Times New Roman" w:hAnsi="Times New Roman" w:cs="Times New Roman"/>
-          <w:sz w:val="24"/>
-          <w:szCs w:val="24"/>
-          <w:lang w:eastAsia="pt-BR"/>
-        </w:rPr>
-        <w:t xml:space="preserve"> em análise. </w:t>
+        <w:t xml:space="preserve">As sínteses elaboradas pela Comissão de Avaliação in loco para corroborar a atribuição dos conceitos poderão ser consultadas no processo e-MEC em análise. </w:t>
       </w:r>
     </w:p>
     <w:p>
@@ -4554,22 +3988,8 @@
           <w:szCs w:val="24"/>
           <w:lang w:eastAsia="pt-BR"/>
         </w:rPr>
-        <w:t xml:space="preserve">in </w:t>
-      </w:r>
-      <w:proofErr w:type="spellStart"/>
-      <w:r>
-        <w:rPr>
-          <w:rFonts w:ascii="Times New Roman" w:eastAsia="Times New Roman" w:hAnsi="Times New Roman" w:cs="Times New Roman"/>
-          <w:i/>
-          <w:iCs/>
-          <w:color w:val="000000"/>
-          <w:sz w:val="24"/>
-          <w:szCs w:val="24"/>
-          <w:lang w:eastAsia="pt-BR"/>
-        </w:rPr>
-        <w:t>verbis</w:t>
-      </w:r>
-      <w:proofErr w:type="spellEnd"/>
+        <w:t>in verbis</w:t>
+      </w:r>
       <w:r>
         <w:rPr>
           <w:rFonts w:ascii="Times New Roman" w:eastAsia="Times New Roman" w:hAnsi="Times New Roman" w:cs="Times New Roman"/>
@@ -4679,33 +4099,7 @@
           <w:szCs w:val="24"/>
           <w:lang w:eastAsia="pt-BR"/>
         </w:rPr>
-        <w:t xml:space="preserve">II - </w:t>
-      </w:r>
-      <w:proofErr w:type="gramStart"/>
-      <w:r>
-        <w:rPr>
-          <w:rFonts w:ascii="Times New Roman" w:eastAsia="Times New Roman" w:hAnsi="Times New Roman" w:cs="Times New Roman"/>
-          <w:i/>
-          <w:iCs/>
-          <w:color w:val="000000"/>
-          <w:sz w:val="24"/>
-          <w:szCs w:val="24"/>
-          <w:lang w:eastAsia="pt-BR"/>
-        </w:rPr>
-        <w:t>conceito</w:t>
-      </w:r>
-      <w:proofErr w:type="gramEnd"/>
-      <w:r>
-        <w:rPr>
-          <w:rFonts w:ascii="Times New Roman" w:eastAsia="Times New Roman" w:hAnsi="Times New Roman" w:cs="Times New Roman"/>
-          <w:i/>
-          <w:iCs/>
-          <w:color w:val="000000"/>
-          <w:sz w:val="24"/>
-          <w:szCs w:val="24"/>
-          <w:lang w:eastAsia="pt-BR"/>
-        </w:rPr>
-        <w:t xml:space="preserve"> igual ou maior que três em cada um dos eixos contidos no relatório de avaliação externa in loco que compõem o CI;</w:t>
+        <w:t>II - conceito igual ou maior que três em cada um dos eixos contidos no relatório de avaliação externa in loco que compõem o CI;</w:t>
       </w:r>
     </w:p>
     <w:p>
@@ -4758,33 +4152,7 @@
           <w:szCs w:val="24"/>
           <w:lang w:eastAsia="pt-BR"/>
         </w:rPr>
-        <w:t xml:space="preserve">IV - </w:t>
-      </w:r>
-      <w:proofErr w:type="gramStart"/>
-      <w:r>
-        <w:rPr>
-          <w:rFonts w:ascii="Times New Roman" w:eastAsia="Times New Roman" w:hAnsi="Times New Roman" w:cs="Times New Roman"/>
-          <w:i/>
-          <w:iCs/>
-          <w:color w:val="000000"/>
-          <w:sz w:val="24"/>
-          <w:szCs w:val="24"/>
-          <w:lang w:eastAsia="pt-BR"/>
-        </w:rPr>
-        <w:t>atendimento</w:t>
-      </w:r>
-      <w:proofErr w:type="gramEnd"/>
-      <w:r>
-        <w:rPr>
-          <w:rFonts w:ascii="Times New Roman" w:eastAsia="Times New Roman" w:hAnsi="Times New Roman" w:cs="Times New Roman"/>
-          <w:i/>
-          <w:iCs/>
-          <w:color w:val="000000"/>
-          <w:sz w:val="24"/>
-          <w:szCs w:val="24"/>
-          <w:lang w:eastAsia="pt-BR"/>
-        </w:rPr>
-        <w:t xml:space="preserve"> às exigências legais de segurança predial, inclusive plano de fuga em caso de incêndio, atestado por meio de laudo específico emitido por órgão público competente; e</w:t>
+        <w:t>IV - atendimento às exigências legais de segurança predial, inclusive plano de fuga em caso de incêndio, atestado por meio de laudo específico emitido por órgão público competente; e</w:t>
       </w:r>
     </w:p>
     <w:p>
@@ -4810,33 +4178,7 @@
           <w:szCs w:val="24"/>
           <w:lang w:eastAsia="pt-BR"/>
         </w:rPr>
-        <w:t xml:space="preserve">V - </w:t>
-      </w:r>
-      <w:proofErr w:type="gramStart"/>
-      <w:r>
-        <w:rPr>
-          <w:rFonts w:ascii="Times New Roman" w:eastAsia="Times New Roman" w:hAnsi="Times New Roman" w:cs="Times New Roman"/>
-          <w:i/>
-          <w:iCs/>
-          <w:color w:val="000000"/>
-          <w:sz w:val="24"/>
-          <w:szCs w:val="24"/>
-          <w:lang w:eastAsia="pt-BR"/>
-        </w:rPr>
-        <w:t>certidão</w:t>
-      </w:r>
-      <w:proofErr w:type="gramEnd"/>
-      <w:r>
-        <w:rPr>
-          <w:rFonts w:ascii="Times New Roman" w:eastAsia="Times New Roman" w:hAnsi="Times New Roman" w:cs="Times New Roman"/>
-          <w:i/>
-          <w:iCs/>
-          <w:color w:val="000000"/>
-          <w:sz w:val="24"/>
-          <w:szCs w:val="24"/>
-          <w:lang w:eastAsia="pt-BR"/>
-        </w:rPr>
-        <w:t xml:space="preserve"> negativa de débitos fiscais e de regularidade com a seguridade social e o Fundo de Garantia do Tempo de Serviço - FGTS.</w:t>
+        <w:t>V - certidão negativa de débitos fiscais e de regularidade com a seguridade social e o Fundo de Garantia do Tempo de Serviço - FGTS.</w:t>
       </w:r>
     </w:p>
     <w:p>
@@ -5010,33 +4352,7 @@
           <w:szCs w:val="24"/>
           <w:lang w:eastAsia="pt-BR"/>
         </w:rPr>
-        <w:t xml:space="preserve">II. PDI e política institucional para a modalidade </w:t>
-      </w:r>
-      <w:proofErr w:type="spellStart"/>
-      <w:r>
-        <w:rPr>
-          <w:rFonts w:ascii="Times New Roman" w:eastAsia="Times New Roman" w:hAnsi="Times New Roman" w:cs="Times New Roman"/>
-          <w:i/>
-          <w:iCs/>
-          <w:color w:val="000000"/>
-          <w:sz w:val="24"/>
-          <w:szCs w:val="24"/>
-          <w:lang w:eastAsia="pt-BR"/>
-        </w:rPr>
-        <w:t>EaD</w:t>
-      </w:r>
-      <w:proofErr w:type="spellEnd"/>
-      <w:r>
-        <w:rPr>
-          <w:rFonts w:ascii="Times New Roman" w:eastAsia="Times New Roman" w:hAnsi="Times New Roman" w:cs="Times New Roman"/>
-          <w:i/>
-          <w:iCs/>
-          <w:color w:val="000000"/>
-          <w:sz w:val="24"/>
-          <w:szCs w:val="24"/>
-          <w:lang w:eastAsia="pt-BR"/>
-        </w:rPr>
-        <w:t>, quando for o caso;</w:t>
+        <w:t>II. PDI e política institucional para a modalidade EaD, quando for o caso;</w:t>
       </w:r>
     </w:p>
     <w:p>
@@ -5148,33 +4464,7 @@
           <w:szCs w:val="24"/>
           <w:lang w:eastAsia="pt-BR"/>
         </w:rPr>
-        <w:t xml:space="preserve">VI estrutura de polos </w:t>
-      </w:r>
-      <w:proofErr w:type="spellStart"/>
-      <w:r>
-        <w:rPr>
-          <w:rFonts w:ascii="Times New Roman" w:eastAsia="Times New Roman" w:hAnsi="Times New Roman" w:cs="Times New Roman"/>
-          <w:i/>
-          <w:iCs/>
-          <w:color w:val="000000"/>
-          <w:sz w:val="24"/>
-          <w:szCs w:val="24"/>
-          <w:lang w:eastAsia="pt-BR"/>
-        </w:rPr>
-        <w:t>EaD</w:t>
-      </w:r>
-      <w:proofErr w:type="spellEnd"/>
-      <w:r>
-        <w:rPr>
-          <w:rFonts w:ascii="Times New Roman" w:eastAsia="Times New Roman" w:hAnsi="Times New Roman" w:cs="Times New Roman"/>
-          <w:i/>
-          <w:iCs/>
-          <w:color w:val="000000"/>
-          <w:sz w:val="24"/>
-          <w:szCs w:val="24"/>
-          <w:lang w:eastAsia="pt-BR"/>
-        </w:rPr>
-        <w:t>, quando for o caso;</w:t>
+        <w:t>VI estrutura de polos EaD, quando for o caso;</w:t>
       </w:r>
     </w:p>
     <w:p>
@@ -5817,29 +5107,7 @@
                 <w:u w:val="single"/>
                 <w:lang w:eastAsia="pt-BR"/>
               </w:rPr>
-              <w:t>{</w:t>
-            </w:r>
-            <w:proofErr w:type="spellStart"/>
-            <w:r>
-              <w:rPr>
-                <w:rFonts w:ascii="Times New Roman" w:eastAsia="Times New Roman" w:hAnsi="Times New Roman" w:cs="Times New Roman"/>
-                <w:sz w:val="24"/>
-                <w:szCs w:val="24"/>
-                <w:u w:val="single"/>
-                <w:lang w:eastAsia="pt-BR"/>
-              </w:rPr>
-              <w:t>mantidaCI</w:t>
-            </w:r>
-            <w:proofErr w:type="spellEnd"/>
-            <w:r>
-              <w:rPr>
-                <w:rFonts w:ascii="Times New Roman" w:eastAsia="Times New Roman" w:hAnsi="Times New Roman" w:cs="Times New Roman"/>
-                <w:sz w:val="24"/>
-                <w:szCs w:val="24"/>
-                <w:u w:val="single"/>
-                <w:lang w:eastAsia="pt-BR"/>
-              </w:rPr>
-              <w:t>}</w:t>
+              <w:t>{mantidaCI}</w:t>
             </w:r>
             <w:r>
               <w:rPr>
@@ -6722,29 +5990,7 @@
                 <w:u w:val="single"/>
                 <w:lang w:eastAsia="pt-BR"/>
               </w:rPr>
-              <w:t xml:space="preserve">A IES anexou os Planos de Acessibilidade e respectivo laudo no sistema </w:t>
-            </w:r>
-            <w:proofErr w:type="spellStart"/>
-            <w:r>
-              <w:rPr>
-                <w:rFonts w:ascii="Times New Roman" w:eastAsia="Times New Roman" w:hAnsi="Times New Roman" w:cs="Times New Roman"/>
-                <w:sz w:val="24"/>
-                <w:szCs w:val="24"/>
-                <w:u w:val="single"/>
-                <w:lang w:eastAsia="pt-BR"/>
-              </w:rPr>
-              <w:t>e-MEC</w:t>
-            </w:r>
-            <w:proofErr w:type="spellEnd"/>
-            <w:r>
-              <w:rPr>
-                <w:rFonts w:ascii="Times New Roman" w:eastAsia="Times New Roman" w:hAnsi="Times New Roman" w:cs="Times New Roman"/>
-                <w:sz w:val="24"/>
-                <w:szCs w:val="24"/>
-                <w:u w:val="single"/>
-                <w:lang w:eastAsia="pt-BR"/>
-              </w:rPr>
-              <w:t>.</w:t>
+              <w:t>A IES anexou os Planos de Acessibilidade e respectivo laudo no sistema e-MEC.</w:t>
             </w:r>
           </w:p>
           <w:p>
@@ -6841,20 +6087,8 @@
                 <w:u w:val="single"/>
                 <w:lang w:eastAsia="pt-BR"/>
               </w:rPr>
-              <w:t xml:space="preserve">Após diligência instaurada, a IES anexou os Planos de Acessibilidade e respectivo laudo no sistema </w:t>
-            </w:r>
-            <w:proofErr w:type="spellStart"/>
-            <w:r>
-              <w:rPr>
-                <w:rFonts w:ascii="Times New Roman" w:eastAsia="Times New Roman" w:hAnsi="Times New Roman" w:cs="Times New Roman"/>
-                <w:sz w:val="24"/>
-                <w:szCs w:val="24"/>
-                <w:u w:val="single"/>
-                <w:lang w:eastAsia="pt-BR"/>
-              </w:rPr>
-              <w:t>e-MEC</w:t>
-            </w:r>
-            <w:proofErr w:type="spellEnd"/>
+              <w:t>Após diligência instaurada, a IES anexou os Planos de Acessibilidade e respectivo laudo no sistema e-MEC</w:t>
+            </w:r>
             <w:r>
               <w:rPr>
                 <w:rFonts w:ascii="Times New Roman" w:eastAsia="Times New Roman" w:hAnsi="Times New Roman" w:cs="Times New Roman"/>
@@ -7384,29 +6618,7 @@
                 <w:u w:val="single"/>
                 <w:lang w:eastAsia="pt-BR"/>
               </w:rPr>
-              <w:t xml:space="preserve">O Plano de Fuga, em caso de incêndio encontra-se anexado no sistema </w:t>
-            </w:r>
-            <w:proofErr w:type="spellStart"/>
-            <w:r>
-              <w:rPr>
-                <w:rFonts w:ascii="Times New Roman" w:eastAsia="Times New Roman" w:hAnsi="Times New Roman" w:cs="Times New Roman"/>
-                <w:sz w:val="24"/>
-                <w:szCs w:val="24"/>
-                <w:u w:val="single"/>
-                <w:lang w:eastAsia="pt-BR"/>
-              </w:rPr>
-              <w:t>e-MEC</w:t>
-            </w:r>
-            <w:proofErr w:type="spellEnd"/>
-            <w:r>
-              <w:rPr>
-                <w:rFonts w:ascii="Times New Roman" w:eastAsia="Times New Roman" w:hAnsi="Times New Roman" w:cs="Times New Roman"/>
-                <w:sz w:val="24"/>
-                <w:szCs w:val="24"/>
-                <w:u w:val="single"/>
-                <w:lang w:eastAsia="pt-BR"/>
-              </w:rPr>
-              <w:t>, em observância às exigências estabelecidas nas alíneas “f” e “g” do inciso I do art. 20, do Decreto nº 9.235/2017.</w:t>
+              <w:t>O Plano de Fuga, em caso de incêndio encontra-se anexado no sistema e-MEC, em observância às exigências estabelecidas nas alíneas “f” e “g” do inciso I do art. 20, do Decreto nº 9.235/2017.</w:t>
             </w:r>
           </w:p>
           <w:p>
@@ -7556,31 +6768,7 @@
                 <w:u w:val="single"/>
                 <w:lang w:eastAsia="pt-BR"/>
               </w:rPr>
-              <w:t xml:space="preserve">O Plano de Fuga, em caso de incêndio encontra-se anexado no sistema </w:t>
-            </w:r>
-            <w:proofErr w:type="spellStart"/>
-            <w:r>
-              <w:rPr>
-                <w:rFonts w:ascii="Times New Roman" w:eastAsia="Times New Roman" w:hAnsi="Times New Roman" w:cs="Times New Roman"/>
-                <w:color w:val="362B36"/>
-                <w:sz w:val="24"/>
-                <w:szCs w:val="24"/>
-                <w:u w:val="single"/>
-                <w:lang w:eastAsia="pt-BR"/>
-              </w:rPr>
-              <w:t>e-MEC</w:t>
-            </w:r>
-            <w:proofErr w:type="spellEnd"/>
-            <w:r>
-              <w:rPr>
-                <w:rFonts w:ascii="Times New Roman" w:eastAsia="Times New Roman" w:hAnsi="Times New Roman" w:cs="Times New Roman"/>
-                <w:color w:val="362B36"/>
-                <w:sz w:val="24"/>
-                <w:szCs w:val="24"/>
-                <w:u w:val="single"/>
-                <w:lang w:eastAsia="pt-BR"/>
-              </w:rPr>
-              <w:t>.</w:t>
+              <w:t>O Plano de Fuga, em caso de incêndio encontra-se anexado no sistema e-MEC.</w:t>
             </w:r>
           </w:p>
           <w:p>
@@ -7806,27 +6994,7 @@
                 <w:bCs w:val="0"/>
                 <w:u w:val="single"/>
               </w:rPr>
-              <w:t xml:space="preserve">O Plano de Fuga, em caso de incêndio encontra-se anexado no Sistema </w:t>
-            </w:r>
-            <w:proofErr w:type="spellStart"/>
-            <w:r>
-              <w:rPr>
-                <w:rStyle w:val="Strong"/>
-                <w:b w:val="0"/>
-                <w:bCs w:val="0"/>
-                <w:u w:val="single"/>
-              </w:rPr>
-              <w:t>e-MEC</w:t>
-            </w:r>
-            <w:proofErr w:type="spellEnd"/>
-            <w:r>
-              <w:rPr>
-                <w:rStyle w:val="Strong"/>
-                <w:b w:val="0"/>
-                <w:bCs w:val="0"/>
-                <w:u w:val="single"/>
-              </w:rPr>
-              <w:t>, em observância às exigências estabelecidas nas alíneas “f” e “g” do inciso I do art. 20, do Decreto nº 9.235/2017.</w:t>
+              <w:t>O Plano de Fuga, em caso de incêndio encontra-se anexado no Sistema e-MEC, em observância às exigências estabelecidas nas alíneas “f” e “g” do inciso I do art. 20, do Decreto nº 9.235/2017.</w:t>
             </w:r>
           </w:p>
           <w:p>
@@ -8025,29 +7193,7 @@
                 <w:szCs w:val="24"/>
                 <w:lang w:eastAsia="pt-BR"/>
               </w:rPr>
-              <w:t xml:space="preserve">In </w:t>
-            </w:r>
-            <w:proofErr w:type="spellStart"/>
-            <w:r>
-              <w:rPr>
-                <w:rFonts w:ascii="Times New Roman" w:eastAsia="Times New Roman" w:hAnsi="Times New Roman" w:cs="Times New Roman"/>
-                <w:color w:val="362B36"/>
-                <w:sz w:val="24"/>
-                <w:szCs w:val="24"/>
-                <w:lang w:eastAsia="pt-BR"/>
-              </w:rPr>
-              <w:t>casu</w:t>
-            </w:r>
-            <w:proofErr w:type="spellEnd"/>
-            <w:r>
-              <w:rPr>
-                <w:rFonts w:ascii="Times New Roman" w:eastAsia="Times New Roman" w:hAnsi="Times New Roman" w:cs="Times New Roman"/>
-                <w:color w:val="362B36"/>
-                <w:sz w:val="24"/>
-                <w:szCs w:val="24"/>
-                <w:lang w:eastAsia="pt-BR"/>
-              </w:rPr>
-              <w:t xml:space="preserve">, a interpretação literal dos dispositivos legais acima elencados ocasionaria, quando da elaboração do parecer final, o indeferimento do ato autorizativo. No outro extremo, o deferimento do pedido amparado em mero pedido de análise administrativa de preenchimento dos requisitos de condições de segurança e de estrutura, pelo risco que representa, não parece, também, ser a solução mais adequada. </w:t>
+              <w:t xml:space="preserve">In casu, a interpretação literal dos dispositivos legais acima elencados ocasionaria, quando da elaboração do parecer final, o indeferimento do ato autorizativo. No outro extremo, o deferimento do pedido amparado em mero pedido de análise administrativa de preenchimento dos requisitos de condições de segurança e de estrutura, pelo risco que representa, não parece, também, ser a solução mais adequada. </w:t>
             </w:r>
           </w:p>
           <w:p>
@@ -8468,25 +7614,7 @@
                 <w:sz w:val="24"/>
                 <w:szCs w:val="24"/>
               </w:rPr>
-              <w:t>{</w:t>
-            </w:r>
-            <w:proofErr w:type="spellStart"/>
-            <w:r>
-              <w:rPr>
-                <w:rFonts w:ascii="Times New Roman" w:hAnsi="Times New Roman" w:cs="Times New Roman"/>
-                <w:sz w:val="24"/>
-                <w:szCs w:val="24"/>
-              </w:rPr>
-              <w:t>mantenedoraValidadeCertidaoPositiva</w:t>
-            </w:r>
-            <w:proofErr w:type="spellEnd"/>
-            <w:r>
-              <w:rPr>
-                <w:rFonts w:ascii="Times New Roman" w:hAnsi="Times New Roman" w:cs="Times New Roman"/>
-                <w:sz w:val="24"/>
-                <w:szCs w:val="24"/>
-              </w:rPr>
-              <w:t>}</w:t>
+              <w:t>{mantenedoraValidadeCertidaoPositiva}</w:t>
             </w:r>
             <w:r>
               <w:rPr>
@@ -8530,25 +7658,7 @@
                 <w:sz w:val="24"/>
                 <w:szCs w:val="24"/>
               </w:rPr>
-              <w:t>{</w:t>
-            </w:r>
-            <w:proofErr w:type="spellStart"/>
-            <w:r>
-              <w:rPr>
-                <w:rFonts w:ascii="Times New Roman" w:hAnsi="Times New Roman" w:cs="Times New Roman"/>
-                <w:sz w:val="24"/>
-                <w:szCs w:val="24"/>
-              </w:rPr>
-              <w:t>mantenedoraValidadeFGTS</w:t>
-            </w:r>
-            <w:proofErr w:type="spellEnd"/>
-            <w:r>
-              <w:rPr>
-                <w:rFonts w:ascii="Times New Roman" w:hAnsi="Times New Roman" w:cs="Times New Roman"/>
-                <w:sz w:val="24"/>
-                <w:szCs w:val="24"/>
-              </w:rPr>
-              <w:t>}</w:t>
+              <w:t>{mantenedoraValidadeFGTS}</w:t>
             </w:r>
             <w:r>
               <w:rPr>
@@ -9613,29 +8723,7 @@
                 <w:szCs w:val="24"/>
                 <w:lang w:eastAsia="pt-BR"/>
               </w:rPr>
-              <w:t xml:space="preserve">II. PDI e política institucional para a modalidade </w:t>
-            </w:r>
-            <w:proofErr w:type="spellStart"/>
-            <w:r>
-              <w:rPr>
-                <w:rFonts w:ascii="Times New Roman" w:eastAsia="Times New Roman" w:hAnsi="Times New Roman" w:cs="Times New Roman"/>
-                <w:color w:val="362B36"/>
-                <w:sz w:val="24"/>
-                <w:szCs w:val="24"/>
-                <w:lang w:eastAsia="pt-BR"/>
-              </w:rPr>
-              <w:t>EaD</w:t>
-            </w:r>
-            <w:proofErr w:type="spellEnd"/>
-            <w:r>
-              <w:rPr>
-                <w:rFonts w:ascii="Times New Roman" w:eastAsia="Times New Roman" w:hAnsi="Times New Roman" w:cs="Times New Roman"/>
-                <w:color w:val="362B36"/>
-                <w:sz w:val="24"/>
-                <w:szCs w:val="24"/>
-                <w:lang w:eastAsia="pt-BR"/>
-              </w:rPr>
-              <w:t>, quando for o caso</w:t>
+              <w:t>II. PDI e política institucional para a modalidade EaD, quando for o caso</w:t>
             </w:r>
             <w:r>
               <w:rPr>
@@ -11764,29 +10852,7 @@
                 <w:szCs w:val="24"/>
                 <w:lang w:eastAsia="pt-BR"/>
               </w:rPr>
-              <w:t xml:space="preserve">VI. estrutura de polos </w:t>
-            </w:r>
-            <w:proofErr w:type="spellStart"/>
-            <w:r>
-              <w:rPr>
-                <w:rFonts w:ascii="Times New Roman" w:eastAsia="Times New Roman" w:hAnsi="Times New Roman" w:cs="Times New Roman"/>
-                <w:color w:val="362B36"/>
-                <w:sz w:val="24"/>
-                <w:szCs w:val="24"/>
-                <w:lang w:eastAsia="pt-BR"/>
-              </w:rPr>
-              <w:t>EaD</w:t>
-            </w:r>
-            <w:proofErr w:type="spellEnd"/>
-            <w:r>
-              <w:rPr>
-                <w:rFonts w:ascii="Times New Roman" w:eastAsia="Times New Roman" w:hAnsi="Times New Roman" w:cs="Times New Roman"/>
-                <w:color w:val="362B36"/>
-                <w:sz w:val="24"/>
-                <w:szCs w:val="24"/>
-                <w:lang w:eastAsia="pt-BR"/>
-              </w:rPr>
-              <w:t>, quando for o caso;</w:t>
+              <w:t>VI. estrutura de polos EaD, quando for o caso;</w:t>
             </w:r>
           </w:p>
         </w:tc>
@@ -15421,29 +14487,7 @@
           <w:szCs w:val="24"/>
           <w:lang w:eastAsia="pt-BR"/>
         </w:rPr>
-        <w:t xml:space="preserve">Ademais, a Instituição também não atendeu ao disposto na alínea “g”, do inciso I, do art. 20, do Decreto nº 9.235/2017 c/c o inciso IV, do art. 3º da PN nº 20/2017, uma vez que não apresentou, no sistema </w:t>
-      </w:r>
-      <w:proofErr w:type="spellStart"/>
-      <w:r>
-        <w:rPr>
-          <w:rFonts w:ascii="Times New Roman" w:eastAsia="Times New Roman" w:hAnsi="Times New Roman" w:cs="Times New Roman"/>
-          <w:color w:val="000000"/>
-          <w:sz w:val="24"/>
-          <w:szCs w:val="24"/>
-          <w:lang w:eastAsia="pt-BR"/>
-        </w:rPr>
-        <w:t>e-MEC</w:t>
-      </w:r>
-      <w:proofErr w:type="spellEnd"/>
-      <w:r>
-        <w:rPr>
-          <w:rFonts w:ascii="Times New Roman" w:eastAsia="Times New Roman" w:hAnsi="Times New Roman" w:cs="Times New Roman"/>
-          <w:color w:val="000000"/>
-          <w:sz w:val="24"/>
-          <w:szCs w:val="24"/>
-          <w:lang w:eastAsia="pt-BR"/>
-        </w:rPr>
-        <w:t>, o laudo técnico, em atendimento às exigências legais de segurança predial, emitido por órgão público competente.</w:t>
+        <w:t>Ademais, a Instituição também não atendeu ao disposto na alínea “g”, do inciso I, do art. 20, do Decreto nº 9.235/2017 c/c o inciso IV, do art. 3º da PN nº 20/2017, uma vez que não apresentou, no sistema e-MEC, o laudo técnico, em atendimento às exigências legais de segurança predial, emitido por órgão público competente.</w:t>
       </w:r>
     </w:p>
     <w:p>
@@ -15964,25 +15008,7 @@
           <w:sz w:val="24"/>
           <w:szCs w:val="24"/>
         </w:rPr>
-        <w:t>{</w:t>
-      </w:r>
-      <w:proofErr w:type="spellStart"/>
-      <w:r>
-        <w:rPr>
-          <w:rFonts w:ascii="Times New Roman" w:hAnsi="Times New Roman" w:cs="Times New Roman"/>
-          <w:sz w:val="24"/>
-          <w:szCs w:val="24"/>
-        </w:rPr>
-        <w:t>visitaPeriodo</w:t>
-      </w:r>
-      <w:proofErr w:type="spellEnd"/>
-      <w:r>
-        <w:rPr>
-          <w:rFonts w:ascii="Times New Roman" w:hAnsi="Times New Roman" w:cs="Times New Roman"/>
-          <w:sz w:val="24"/>
-          <w:szCs w:val="24"/>
-        </w:rPr>
-        <w:t>}</w:t>
+        <w:t>{visitaPeriodo}</w:t>
       </w:r>
       <w:r>
         <w:rPr>
@@ -16113,27 +15139,7 @@
           <w:szCs w:val="24"/>
           <w:lang w:eastAsia="pt-BR"/>
         </w:rPr>
-        <w:t>{</w:t>
-      </w:r>
-      <w:proofErr w:type="spellStart"/>
-      <w:r>
-        <w:rPr>
-          <w:rFonts w:ascii="Times New Roman" w:eastAsia="Times New Roman" w:hAnsi="Times New Roman" w:cs="Times New Roman"/>
-          <w:sz w:val="24"/>
-          <w:szCs w:val="24"/>
-          <w:lang w:eastAsia="pt-BR"/>
-        </w:rPr>
-        <w:t>mantidaNome</w:t>
-      </w:r>
-      <w:proofErr w:type="spellEnd"/>
-      <w:r>
-        <w:rPr>
-          <w:rFonts w:ascii="Times New Roman" w:eastAsia="Times New Roman" w:hAnsi="Times New Roman" w:cs="Times New Roman"/>
-          <w:sz w:val="24"/>
-          <w:szCs w:val="24"/>
-          <w:lang w:eastAsia="pt-BR"/>
-        </w:rPr>
-        <w:t>}</w:t>
+        <w:t>{mantidaNome}</w:t>
       </w:r>
       <w:r>
         <w:rPr>
@@ -16151,27 +15157,7 @@
           <w:szCs w:val="24"/>
           <w:lang w:eastAsia="pt-BR"/>
         </w:rPr>
-        <w:t>{</w:t>
-      </w:r>
-      <w:proofErr w:type="spellStart"/>
-      <w:r>
-        <w:rPr>
-          <w:rFonts w:ascii="Times New Roman" w:eastAsia="Times New Roman" w:hAnsi="Times New Roman" w:cs="Times New Roman"/>
-          <w:sz w:val="24"/>
-          <w:szCs w:val="24"/>
-          <w:lang w:eastAsia="pt-BR"/>
-        </w:rPr>
-        <w:t>mantidaCodigo</w:t>
-      </w:r>
-      <w:proofErr w:type="spellEnd"/>
-      <w:r>
-        <w:rPr>
-          <w:rFonts w:ascii="Times New Roman" w:eastAsia="Times New Roman" w:hAnsi="Times New Roman" w:cs="Times New Roman"/>
-          <w:sz w:val="24"/>
-          <w:szCs w:val="24"/>
-          <w:lang w:eastAsia="pt-BR"/>
-        </w:rPr>
-        <w:t>}</w:t>
+        <w:t>{mantidaCodigo}</w:t>
       </w:r>
       <w:r>
         <w:rPr>
@@ -16225,27 +15211,7 @@
           <w:szCs w:val="24"/>
           <w:lang w:eastAsia="pt-BR"/>
         </w:rPr>
-        <w:t>{</w:t>
-      </w:r>
-      <w:proofErr w:type="spellStart"/>
-      <w:r>
-        <w:rPr>
-          <w:rFonts w:ascii="Times New Roman" w:eastAsia="Times New Roman" w:hAnsi="Times New Roman" w:cs="Times New Roman"/>
-          <w:sz w:val="24"/>
-          <w:szCs w:val="24"/>
-          <w:lang w:eastAsia="pt-BR"/>
-        </w:rPr>
-        <w:t>mantidaEndereco</w:t>
-      </w:r>
-      <w:proofErr w:type="spellEnd"/>
-      <w:r>
-        <w:rPr>
-          <w:rFonts w:ascii="Times New Roman" w:eastAsia="Times New Roman" w:hAnsi="Times New Roman" w:cs="Times New Roman"/>
-          <w:sz w:val="24"/>
-          <w:szCs w:val="24"/>
-          <w:lang w:eastAsia="pt-BR"/>
-        </w:rPr>
-        <w:t>}</w:t>
+        <w:t>{mantidaEndereco}</w:t>
       </w:r>
       <w:r>
         <w:rPr>
@@ -16263,9 +15229,8 @@
           <w:szCs w:val="24"/>
           <w:shd w:val="clear" w:color="auto" w:fill="FFFFFF"/>
         </w:rPr>
-        <w:t>{</w:t>
-      </w:r>
-      <w:proofErr w:type="spellStart"/>
+        <w:t>{mantidaMunicipio}</w:t>
+      </w:r>
       <w:r>
         <w:rPr>
           <w:rFonts w:ascii="Times New Roman" w:hAnsi="Times New Roman" w:cs="Times New Roman"/>
@@ -16273,9 +15238,8 @@
           <w:szCs w:val="24"/>
           <w:shd w:val="clear" w:color="auto" w:fill="FFFFFF"/>
         </w:rPr>
-        <w:t>mantidaMunicipio</w:t>
-      </w:r>
-      <w:proofErr w:type="spellEnd"/>
+        <w:t>, no estado d</w:t>
+      </w:r>
       <w:r>
         <w:rPr>
           <w:rFonts w:ascii="Times New Roman" w:hAnsi="Times New Roman" w:cs="Times New Roman"/>
@@ -16283,7 +15247,7 @@
           <w:szCs w:val="24"/>
           <w:shd w:val="clear" w:color="auto" w:fill="FFFFFF"/>
         </w:rPr>
-        <w:t>}</w:t>
+        <w:t>e</w:t>
       </w:r>
       <w:r>
         <w:rPr>
@@ -16292,7 +15256,7 @@
           <w:szCs w:val="24"/>
           <w:shd w:val="clear" w:color="auto" w:fill="FFFFFF"/>
         </w:rPr>
-        <w:t>, no estado d</w:t>
+        <w:t xml:space="preserve"> </w:t>
       </w:r>
       <w:r>
         <w:rPr>
@@ -16301,7 +15265,7 @@
           <w:szCs w:val="24"/>
           <w:shd w:val="clear" w:color="auto" w:fill="FFFFFF"/>
         </w:rPr>
-        <w:t>e</w:t>
+        <w:t>{mantidaEstado}</w:t>
       </w:r>
       <w:r>
         <w:rPr>
@@ -16310,18 +15274,51 @@
           <w:szCs w:val="24"/>
           <w:shd w:val="clear" w:color="auto" w:fill="FFFFFF"/>
         </w:rPr>
-        <w:t xml:space="preserve"> </w:t>
+        <w:t xml:space="preserve">, mantida pela </w:t>
       </w:r>
       <w:r>
         <w:rPr>
           <w:rFonts w:ascii="Times New Roman" w:hAnsi="Times New Roman" w:cs="Times New Roman"/>
           <w:sz w:val="24"/>
           <w:szCs w:val="24"/>
+        </w:rPr>
+        <w:t>{mantenedoraNome}</w:t>
+      </w:r>
+      <w:r>
+        <w:rPr>
+          <w:rFonts w:ascii="Times New Roman" w:eastAsia="Times New Roman" w:hAnsi="Times New Roman" w:cs="Times New Roman"/>
+          <w:sz w:val="24"/>
+          <w:szCs w:val="24"/>
+          <w:lang w:eastAsia="pt-BR"/>
+        </w:rPr>
+        <w:t xml:space="preserve"> (</w:t>
+      </w:r>
+      <w:r>
+        <w:rPr>
+          <w:rFonts w:ascii="Times New Roman" w:hAnsi="Times New Roman" w:cs="Times New Roman"/>
+          <w:sz w:val="24"/>
+          <w:szCs w:val="24"/>
+        </w:rPr>
+        <w:t>{mantenedoraCodigo}</w:t>
+      </w:r>
+      <w:r>
+        <w:rPr>
+          <w:rFonts w:ascii="Times New Roman" w:eastAsia="Times New Roman" w:hAnsi="Times New Roman" w:cs="Times New Roman"/>
+          <w:sz w:val="24"/>
+          <w:szCs w:val="24"/>
+          <w:lang w:eastAsia="pt-BR"/>
+        </w:rPr>
+        <w:t>)</w:t>
+      </w:r>
+      <w:r>
+        <w:rPr>
+          <w:rFonts w:ascii="Times New Roman" w:hAnsi="Times New Roman" w:cs="Times New Roman"/>
+          <w:sz w:val="24"/>
+          <w:szCs w:val="24"/>
           <w:shd w:val="clear" w:color="auto" w:fill="FFFFFF"/>
         </w:rPr>
-        <w:t>{</w:t>
-      </w:r>
-      <w:proofErr w:type="spellStart"/>
+        <w:t xml:space="preserve">, com sede no município de </w:t>
+      </w:r>
       <w:r>
         <w:rPr>
           <w:rFonts w:ascii="Times New Roman" w:hAnsi="Times New Roman" w:cs="Times New Roman"/>
@@ -16329,9 +15326,8 @@
           <w:szCs w:val="24"/>
           <w:shd w:val="clear" w:color="auto" w:fill="FFFFFF"/>
         </w:rPr>
-        <w:t>mantidaEstado</w:t>
-      </w:r>
-      <w:proofErr w:type="spellEnd"/>
+        <w:t>{mantenedoraMunicipio}</w:t>
+      </w:r>
       <w:r>
         <w:rPr>
           <w:rFonts w:ascii="Times New Roman" w:hAnsi="Times New Roman" w:cs="Times New Roman"/>
@@ -16339,7 +15335,7 @@
           <w:szCs w:val="24"/>
           <w:shd w:val="clear" w:color="auto" w:fill="FFFFFF"/>
         </w:rPr>
-        <w:t>}</w:t>
+        <w:t xml:space="preserve">, no estado do </w:t>
       </w:r>
       <w:r>
         <w:rPr>
@@ -16348,153 +15344,7 @@
           <w:szCs w:val="24"/>
           <w:shd w:val="clear" w:color="auto" w:fill="FFFFFF"/>
         </w:rPr>
-        <w:t xml:space="preserve">, mantida pela </w:t>
-      </w:r>
-      <w:r>
-        <w:rPr>
-          <w:rFonts w:ascii="Times New Roman" w:hAnsi="Times New Roman" w:cs="Times New Roman"/>
-          <w:sz w:val="24"/>
-          <w:szCs w:val="24"/>
-        </w:rPr>
-        <w:t>{</w:t>
-      </w:r>
-      <w:proofErr w:type="spellStart"/>
-      <w:r>
-        <w:rPr>
-          <w:rFonts w:ascii="Times New Roman" w:hAnsi="Times New Roman" w:cs="Times New Roman"/>
-          <w:sz w:val="24"/>
-          <w:szCs w:val="24"/>
-        </w:rPr>
-        <w:t>mantenedoraNome</w:t>
-      </w:r>
-      <w:proofErr w:type="spellEnd"/>
-      <w:r>
-        <w:rPr>
-          <w:rFonts w:ascii="Times New Roman" w:hAnsi="Times New Roman" w:cs="Times New Roman"/>
-          <w:sz w:val="24"/>
-          <w:szCs w:val="24"/>
-        </w:rPr>
-        <w:t>}</w:t>
-      </w:r>
-      <w:r>
-        <w:rPr>
-          <w:rFonts w:ascii="Times New Roman" w:eastAsia="Times New Roman" w:hAnsi="Times New Roman" w:cs="Times New Roman"/>
-          <w:sz w:val="24"/>
-          <w:szCs w:val="24"/>
-          <w:lang w:eastAsia="pt-BR"/>
-        </w:rPr>
-        <w:t xml:space="preserve"> (</w:t>
-      </w:r>
-      <w:r>
-        <w:rPr>
-          <w:rFonts w:ascii="Times New Roman" w:hAnsi="Times New Roman" w:cs="Times New Roman"/>
-          <w:sz w:val="24"/>
-          <w:szCs w:val="24"/>
-        </w:rPr>
-        <w:t>{</w:t>
-      </w:r>
-      <w:proofErr w:type="spellStart"/>
-      <w:r>
-        <w:rPr>
-          <w:rFonts w:ascii="Times New Roman" w:hAnsi="Times New Roman" w:cs="Times New Roman"/>
-          <w:sz w:val="24"/>
-          <w:szCs w:val="24"/>
-        </w:rPr>
-        <w:t>mantenedoraCodigo</w:t>
-      </w:r>
-      <w:proofErr w:type="spellEnd"/>
-      <w:r>
-        <w:rPr>
-          <w:rFonts w:ascii="Times New Roman" w:hAnsi="Times New Roman" w:cs="Times New Roman"/>
-          <w:sz w:val="24"/>
-          <w:szCs w:val="24"/>
-        </w:rPr>
-        <w:t>}</w:t>
-      </w:r>
-      <w:r>
-        <w:rPr>
-          <w:rFonts w:ascii="Times New Roman" w:eastAsia="Times New Roman" w:hAnsi="Times New Roman" w:cs="Times New Roman"/>
-          <w:sz w:val="24"/>
-          <w:szCs w:val="24"/>
-          <w:lang w:eastAsia="pt-BR"/>
-        </w:rPr>
-        <w:t>)</w:t>
-      </w:r>
-      <w:r>
-        <w:rPr>
-          <w:rFonts w:ascii="Times New Roman" w:hAnsi="Times New Roman" w:cs="Times New Roman"/>
-          <w:sz w:val="24"/>
-          <w:szCs w:val="24"/>
-          <w:shd w:val="clear" w:color="auto" w:fill="FFFFFF"/>
-        </w:rPr>
-        <w:t xml:space="preserve">, com sede no município de </w:t>
-      </w:r>
-      <w:r>
-        <w:rPr>
-          <w:rFonts w:ascii="Times New Roman" w:hAnsi="Times New Roman" w:cs="Times New Roman"/>
-          <w:sz w:val="24"/>
-          <w:szCs w:val="24"/>
-          <w:shd w:val="clear" w:color="auto" w:fill="FFFFFF"/>
-        </w:rPr>
-        <w:t>{</w:t>
-      </w:r>
-      <w:proofErr w:type="spellStart"/>
-      <w:r>
-        <w:rPr>
-          <w:rFonts w:ascii="Times New Roman" w:hAnsi="Times New Roman" w:cs="Times New Roman"/>
-          <w:sz w:val="24"/>
-          <w:szCs w:val="24"/>
-          <w:shd w:val="clear" w:color="auto" w:fill="FFFFFF"/>
-        </w:rPr>
-        <w:t>mantenedoraMunicipio</w:t>
-      </w:r>
-      <w:proofErr w:type="spellEnd"/>
-      <w:r>
-        <w:rPr>
-          <w:rFonts w:ascii="Times New Roman" w:hAnsi="Times New Roman" w:cs="Times New Roman"/>
-          <w:sz w:val="24"/>
-          <w:szCs w:val="24"/>
-          <w:shd w:val="clear" w:color="auto" w:fill="FFFFFF"/>
-        </w:rPr>
-        <w:t>}</w:t>
-      </w:r>
-      <w:r>
-        <w:rPr>
-          <w:rFonts w:ascii="Times New Roman" w:hAnsi="Times New Roman" w:cs="Times New Roman"/>
-          <w:sz w:val="24"/>
-          <w:szCs w:val="24"/>
-          <w:shd w:val="clear" w:color="auto" w:fill="FFFFFF"/>
-        </w:rPr>
-        <w:t xml:space="preserve">, no estado do </w:t>
-      </w:r>
-      <w:r>
-        <w:rPr>
-          <w:rFonts w:ascii="Times New Roman" w:hAnsi="Times New Roman" w:cs="Times New Roman"/>
-          <w:sz w:val="24"/>
-          <w:szCs w:val="24"/>
-          <w:shd w:val="clear" w:color="auto" w:fill="FFFFFF"/>
-        </w:rPr>
-        <w:t>{</w:t>
-      </w:r>
-      <w:proofErr w:type="spellStart"/>
-      <w:r>
-        <w:rPr>
-          <w:rFonts w:ascii="Times New Roman" w:hAnsi="Times New Roman" w:cs="Times New Roman"/>
-          <w:sz w:val="24"/>
-          <w:szCs w:val="24"/>
-          <w:shd w:val="clear" w:color="auto" w:fill="FFFFFF"/>
-        </w:rPr>
-        <w:t>mantenedoraEstado</w:t>
-      </w:r>
-      <w:proofErr w:type="spellEnd"/>
-      <w:r>
-        <w:rPr>
-          <w:rFonts w:ascii="Times New Roman" w:hAnsi="Times New Roman" w:cs="Times New Roman"/>
-          <w:sz w:val="24"/>
-          <w:szCs w:val="24"/>
-          <w:shd w:val="clear" w:color="auto" w:fill="FFFFFF"/>
-        </w:rPr>
-        <w:t>}</w:t>
+        <w:t>{mantenedoraEstado}</w:t>
       </w:r>
       <w:r>
         <w:rPr>

</xml_diff>